<commit_message>
fix date in title
</commit_message>
<xml_diff>
--- a/lab_01/report/Title.docx
+++ b/lab_01/report/Title.docx
@@ -58,9 +58,7 @@
               <w:spacing w:lineRule="auto" w:line="240" w:before="0" w:after="0"/>
               <w:jc w:val="center"/>
               <w:rPr>
-                <w:rFonts w:ascii="Times New Roman" w:hAnsi="Times New Roman" w:eastAsia="Calibri" w:cs="Times New Roman"/>
-                <w:b/>
-                <w:b/>
+                <w:rFonts w:ascii="Times New Roman" w:hAnsi="Times New Roman"/>
               </w:rPr>
             </w:pPr>
             <w:r>
@@ -77,9 +75,7 @@
               <w:spacing w:lineRule="auto" w:line="240" w:before="0" w:after="0"/>
               <w:jc w:val="center"/>
               <w:rPr>
-                <w:rFonts w:ascii="Times New Roman" w:hAnsi="Times New Roman" w:eastAsia="Calibri" w:cs="Times New Roman"/>
-                <w:b/>
-                <w:b/>
+                <w:rFonts w:ascii="Times New Roman" w:hAnsi="Times New Roman"/>
               </w:rPr>
             </w:pPr>
             <w:r>
@@ -96,9 +92,7 @@
               <w:spacing w:lineRule="auto" w:line="240" w:before="0" w:after="0"/>
               <w:jc w:val="center"/>
               <w:rPr>
-                <w:rFonts w:ascii="Times New Roman" w:hAnsi="Times New Roman" w:eastAsia="Calibri" w:cs="Times New Roman"/>
-                <w:b/>
-                <w:b/>
+                <w:rFonts w:ascii="Times New Roman" w:hAnsi="Times New Roman"/>
               </w:rPr>
             </w:pPr>
             <w:r>
@@ -116,9 +110,7 @@
               <w:ind w:right="-2" w:hanging="0"/>
               <w:jc w:val="center"/>
               <w:rPr>
-                <w:rFonts w:ascii="Times New Roman" w:hAnsi="Times New Roman" w:eastAsia="Calibri" w:cs="Times New Roman"/>
-                <w:b/>
-                <w:b/>
+                <w:rFonts w:ascii="Times New Roman" w:hAnsi="Times New Roman"/>
               </w:rPr>
             </w:pPr>
             <w:r>
@@ -136,9 +128,7 @@
               <w:ind w:right="-2" w:hanging="0"/>
               <w:jc w:val="center"/>
               <w:rPr>
-                <w:rFonts w:ascii="Times New Roman" w:hAnsi="Times New Roman" w:eastAsia="Calibri" w:cs="Times New Roman"/>
-                <w:b/>
-                <w:b/>
+                <w:rFonts w:ascii="Times New Roman" w:hAnsi="Times New Roman"/>
               </w:rPr>
             </w:pPr>
             <w:r>
@@ -155,9 +145,7 @@
               <w:spacing w:lineRule="auto" w:line="240" w:before="0" w:after="0"/>
               <w:jc w:val="center"/>
               <w:rPr>
-                <w:rFonts w:ascii="Times New Roman" w:hAnsi="Times New Roman" w:eastAsia="Calibri" w:cs="Times New Roman"/>
-                <w:b/>
-                <w:b/>
+                <w:rFonts w:ascii="Times New Roman" w:hAnsi="Times New Roman"/>
               </w:rPr>
             </w:pPr>
             <w:r>
@@ -174,9 +162,7 @@
               <w:spacing w:lineRule="auto" w:line="240" w:before="0" w:after="0"/>
               <w:jc w:val="center"/>
               <w:rPr>
-                <w:rFonts w:ascii="Times New Roman" w:hAnsi="Times New Roman" w:eastAsia="Calibri" w:cs="Times New Roman"/>
-                <w:b/>
-                <w:b/>
+                <w:rFonts w:ascii="Times New Roman" w:hAnsi="Times New Roman"/>
               </w:rPr>
             </w:pPr>
             <w:r>
@@ -217,7 +203,7 @@
         <w:pStyle w:val="Normal"/>
         <w:spacing w:lineRule="auto" w:line="240" w:before="0" w:after="0"/>
         <w:rPr>
-          <w:rFonts w:ascii="Times New Roman" w:hAnsi="Times New Roman" w:eastAsia="Calibri" w:cs="Times New Roman"/>
+          <w:rFonts w:ascii="Times New Roman" w:hAnsi="Times New Roman"/>
         </w:rPr>
       </w:pPr>
       <w:r>
@@ -364,7 +350,9 @@
         <w:pStyle w:val="Normal"/>
         <w:spacing w:lineRule="auto" w:line="240" w:before="0" w:after="0"/>
         <w:jc w:val="center"/>
-        <w:rPr/>
+        <w:rPr>
+          <w:rFonts w:ascii="Times New Roman" w:hAnsi="Times New Roman"/>
+        </w:rPr>
       </w:pPr>
       <w:r>
         <w:rPr>
@@ -511,7 +499,9 @@
         <w:pStyle w:val="Normal"/>
         <w:spacing w:lineRule="auto" w:line="240" w:before="0" w:after="0"/>
         <w:ind w:left="5664" w:right="565" w:hanging="0"/>
-        <w:rPr/>
+        <w:rPr>
+          <w:rFonts w:ascii="Times New Roman" w:hAnsi="Times New Roman"/>
+        </w:rPr>
       </w:pPr>
       <w:r>
         <w:rPr>
@@ -661,10 +651,13 @@
       <w:r>
         <w:rPr>
           <w:rFonts w:eastAsia="Calibri" w:cs="Times New Roman" w:ascii="Times New Roman" w:hAnsi="Times New Roman"/>
-          <w:i/>
+          <w:b w:val="false"/>
+          <w:bCs w:val="false"/>
+          <w:i w:val="false"/>
+          <w:iCs w:val="false"/>
           <w:sz w:val="28"/>
         </w:rPr>
-        <w:t>2019 г.</w:t>
+        <w:t>2020 г.</w:t>
       </w:r>
     </w:p>
     <w:sectPr>

</xml_diff>